<commit_message>
Prepared the merge doc and code smells
</commit_message>
<xml_diff>
--- a/Project_Management/mergeddoc_deliverable.docx
+++ b/Project_Management/mergeddoc_deliverable.docx
@@ -1451,6 +1451,40 @@
           <w:lang w:val="en-GB"/>
         </w:rPr>
         <w:t>Magic Numbers</w:t>
+      </w:r>
+      <w:r>
+        <w:rPr>
+          <w:b/>
+          <w:bCs/>
+          <w:sz w:val="28"/>
+          <w:szCs w:val="28"/>
+          <w:lang w:val="en-GB"/>
+        </w:rPr>
+        <w:t xml:space="preserve"> </w:t>
+      </w:r>
+      <w:r>
+        <w:rPr>
+          <w:sz w:val="28"/>
+          <w:szCs w:val="28"/>
+          <w:lang w:val="en-GB"/>
+        </w:rPr>
+        <w:t>(</w:t>
+      </w:r>
+      <w:r>
+        <w:rPr>
+          <w:sz w:val="28"/>
+          <w:szCs w:val="28"/>
+          <w:lang w:val="en-GB"/>
+        </w:rPr>
+        <w:t>src/net/sf/freecol/tools/ColonizationMapReader.java</w:t>
+      </w:r>
+      <w:r>
+        <w:rPr>
+          <w:sz w:val="28"/>
+          <w:szCs w:val="28"/>
+          <w:lang w:val="en-GB"/>
+        </w:rPr>
+        <w:t>)</w:t>
       </w:r>
       <w:r>
         <w:rPr>
@@ -1656,6 +1690,24 @@
         </w:rPr>
         <w:t>Long Method</w:t>
       </w:r>
+      <w:r>
+        <w:rPr>
+          <w:b/>
+          <w:bCs/>
+          <w:sz w:val="28"/>
+          <w:szCs w:val="28"/>
+          <w:lang w:val="en-GB"/>
+        </w:rPr>
+        <w:t xml:space="preserve"> </w:t>
+      </w:r>
+      <w:r>
+        <w:rPr>
+          <w:sz w:val="28"/>
+          <w:szCs w:val="28"/>
+          <w:lang w:val="en-GB"/>
+        </w:rPr>
+        <w:t>(src/net/sf/freecol/tools/ColonizationMapReader.java)</w:t>
+      </w:r>
     </w:p>
     <w:p>
       <w:pPr>
@@ -1785,6 +1837,34 @@
           <w:lang w:val="en-GB"/>
         </w:rPr>
         <w:t>Data Clump</w:t>
+      </w:r>
+      <w:r>
+        <w:rPr>
+          <w:b/>
+          <w:bCs/>
+          <w:sz w:val="28"/>
+          <w:szCs w:val="28"/>
+          <w:lang w:val="en-GB"/>
+        </w:rPr>
+        <w:t xml:space="preserve"> </w:t>
+      </w:r>
+      <w:r>
+        <w:rPr>
+          <w:sz w:val="28"/>
+          <w:szCs w:val="28"/>
+          <w:lang w:val="en-GB"/>
+        </w:rPr>
+        <w:t>(src/net/sf/freecol/tools/ColonizationMapReader.java)</w:t>
+      </w:r>
+      <w:r>
+        <w:rPr>
+          <w:b/>
+          <w:bCs/>
+          <w:sz w:val="28"/>
+          <w:szCs w:val="28"/>
+          <w:lang w:val="en-GB"/>
+        </w:rPr>
+        <w:t xml:space="preserve"> </w:t>
       </w:r>
     </w:p>
     <w:p>

</xml_diff>